<commit_message>
Added PPT files, images still pending
</commit_message>
<xml_diff>
--- a/PowerPoint Files/E Commerce Website PPT Contents.docx
+++ b/PowerPoint Files/E Commerce Website PPT Contents.docx
@@ -95,13 +95,25 @@
         <w:rPr>
           <w:rFonts w:ascii="Montserrat" w:hAnsi="Montserrat" w:cs="Poppins"/>
         </w:rPr>
-        <w:t xml:space="preserve">We’re </w:t>
-      </w:r>
-      <w:r>
-        <w:rPr>
-          <w:rFonts w:ascii="Montserrat" w:hAnsi="Montserrat" w:cs="Poppins"/>
-        </w:rPr>
-        <w:t>responsible for coding out the entire structure of an e-commerce website.</w:t>
+        <w:t xml:space="preserve">Our team is </w:t>
+      </w:r>
+      <w:r>
+        <w:rPr>
+          <w:rFonts w:ascii="Montserrat" w:hAnsi="Montserrat" w:cs="Poppins"/>
+        </w:rPr>
+        <w:t xml:space="preserve">responsible for coding out the entire </w:t>
+      </w:r>
+      <w:r>
+        <w:rPr>
+          <w:rFonts w:ascii="Montserrat" w:hAnsi="Montserrat" w:cs="Poppins"/>
+        </w:rPr>
+        <w:t>architecture</w:t>
+      </w:r>
+      <w:r>
+        <w:rPr>
+          <w:rFonts w:ascii="Montserrat" w:hAnsi="Montserrat" w:cs="Poppins"/>
+        </w:rPr>
+        <w:t xml:space="preserve"> of an e-commerce website.</w:t>
       </w:r>
     </w:p>
     <w:p>
@@ -266,13 +278,7 @@
         <w:rPr>
           <w:rFonts w:ascii="Montserrat" w:hAnsi="Montserrat" w:cs="Poppins"/>
         </w:rPr>
-        <w:t>Frontend Development</w:t>
-      </w:r>
-      <w:r>
-        <w:rPr>
-          <w:rFonts w:ascii="Montserrat" w:hAnsi="Montserrat" w:cs="Poppins"/>
-        </w:rPr>
-        <w:t xml:space="preserve"> </w:t>
+        <w:t xml:space="preserve">Frontend Development </w:t>
       </w:r>
     </w:p>
     <w:p>
@@ -362,7 +368,35 @@
           <w:rFonts w:ascii="Montserrat" w:hAnsi="Montserrat" w:cs="Poppins"/>
           <w:szCs w:val="36"/>
         </w:rPr>
-        <w:t>Omar Mahmood (Backend) is responsible for connecting the frontend pages to the server, creating all the required features.</w:t>
+        <w:t xml:space="preserve">Omar Mahmood (Backend) is </w:t>
+      </w:r>
+      <w:r>
+        <w:rPr>
+          <w:rFonts w:ascii="Montserrat" w:hAnsi="Montserrat" w:cs="Poppins"/>
+          <w:szCs w:val="36"/>
+        </w:rPr>
+        <w:t>in charge of</w:t>
+      </w:r>
+      <w:r>
+        <w:rPr>
+          <w:rFonts w:ascii="Montserrat" w:hAnsi="Montserrat" w:cs="Poppins"/>
+          <w:szCs w:val="36"/>
+        </w:rPr>
+        <w:t xml:space="preserve"> connecting t</w:t>
+      </w:r>
+      <w:r>
+        <w:rPr>
+          <w:rFonts w:ascii="Montserrat" w:hAnsi="Montserrat" w:cs="Poppins"/>
+          <w:szCs w:val="36"/>
+        </w:rPr>
+        <w:t>he frontend pages to the server and</w:t>
+      </w:r>
+      <w:r>
+        <w:rPr>
+          <w:rFonts w:ascii="Montserrat" w:hAnsi="Montserrat" w:cs="Poppins"/>
+          <w:szCs w:val="36"/>
+        </w:rPr>
+        <w:t xml:space="preserve"> creating all the required features.</w:t>
       </w:r>
     </w:p>
     <w:p>
@@ -380,6 +414,8 @@
         </w:rPr>
         <w:t xml:space="preserve">Afroz Aman (QA) is responsible for testing out the features and pages and find and report the bugs and inconsistencies found. </w:t>
       </w:r>
+      <w:bookmarkStart w:id="0" w:name="_GoBack"/>
+      <w:bookmarkEnd w:id="0"/>
     </w:p>
     <w:p>
       <w:pPr>
@@ -528,6 +564,7 @@
           <w:rFonts w:ascii="Montserrat" w:hAnsi="Montserrat" w:cs="Poppins"/>
           <w:szCs w:val="36"/>
         </w:rPr>
+        <w:lastRenderedPageBreak/>
         <w:t xml:space="preserve">If </w:t>
       </w:r>
       <w:r>
@@ -624,57 +661,91 @@
           <w:i/>
           <w:szCs w:val="36"/>
         </w:rPr>
-        <w:lastRenderedPageBreak/>
-        <w:t>Express.js and Node.js</w:t>
-      </w:r>
-    </w:p>
-    <w:p>
-      <w:pPr>
-        <w:rPr>
-          <w:rFonts w:ascii="Montserrat" w:hAnsi="Montserrat" w:cs="Poppins"/>
-          <w:szCs w:val="36"/>
-        </w:rPr>
-      </w:pPr>
-      <w:r>
-        <w:rPr>
-          <w:rFonts w:ascii="Montserrat" w:hAnsi="Montserrat" w:cs="Poppins"/>
-          <w:szCs w:val="36"/>
-        </w:rPr>
-        <w:t xml:space="preserve">The next level down is the Express.js server-side framework, running inside a Node.js server. Express.js bills itself as a “fast, </w:t>
-      </w:r>
-      <w:r>
-        <w:rPr>
-          <w:rFonts w:ascii="Montserrat" w:hAnsi="Montserrat" w:cs="Poppins"/>
-          <w:szCs w:val="36"/>
-        </w:rPr>
-        <w:t>un-</w:t>
-      </w:r>
-      <w:r>
-        <w:rPr>
-          <w:rFonts w:ascii="Montserrat" w:hAnsi="Montserrat" w:cs="Poppins"/>
-          <w:szCs w:val="36"/>
-        </w:rPr>
-        <w:t>opinionated, minimalist web framework for Node.js,” and that is indeed exactly what it is.</w:t>
-      </w:r>
-    </w:p>
-    <w:p>
-      <w:pPr>
-        <w:rPr>
-          <w:rFonts w:ascii="Montserrat" w:hAnsi="Montserrat" w:cs="Poppins"/>
-          <w:szCs w:val="36"/>
-        </w:rPr>
-      </w:pPr>
-      <w:bookmarkStart w:id="0" w:name="_GoBack"/>
-      <w:bookmarkEnd w:id="0"/>
-    </w:p>
-    <w:p>
-      <w:pPr>
-        <w:jc w:val="both"/>
-        <w:rPr>
-          <w:rFonts w:ascii="Montserrat" w:hAnsi="Montserrat" w:cs="Poppins"/>
-          <w:szCs w:val="36"/>
-        </w:rPr>
-      </w:pPr>
+        <w:t>Express.js</w:t>
+      </w:r>
+    </w:p>
+    <w:p>
+      <w:pPr>
+        <w:rPr>
+          <w:rFonts w:ascii="Montserrat" w:hAnsi="Montserrat" w:cs="Poppins"/>
+          <w:szCs w:val="36"/>
+        </w:rPr>
+      </w:pPr>
+      <w:r>
+        <w:rPr>
+          <w:rFonts w:ascii="Montserrat" w:hAnsi="Montserrat" w:cs="Poppins"/>
+          <w:szCs w:val="36"/>
+        </w:rPr>
+        <w:t>Express is a Node.js framework. Rather than writing the code using Node.js and creating loads of Node modules, Express makes it simpler and easier to write the back-end code.</w:t>
+      </w:r>
+    </w:p>
+    <w:p>
+      <w:pPr>
+        <w:rPr>
+          <w:rFonts w:ascii="Montserrat" w:hAnsi="Montserrat" w:cs="Poppins"/>
+          <w:b/>
+          <w:i/>
+          <w:szCs w:val="36"/>
+        </w:rPr>
+      </w:pPr>
+      <w:r>
+        <w:rPr>
+          <w:rFonts w:ascii="Montserrat" w:hAnsi="Montserrat" w:cs="Poppins"/>
+          <w:b/>
+          <w:i/>
+          <w:szCs w:val="36"/>
+        </w:rPr>
+        <w:t>Node.js</w:t>
+      </w:r>
+    </w:p>
+    <w:p>
+      <w:pPr>
+        <w:rPr>
+          <w:rFonts w:ascii="Montserrat" w:hAnsi="Montserrat" w:cs="Poppins"/>
+          <w:szCs w:val="36"/>
+        </w:rPr>
+      </w:pPr>
+      <w:r>
+        <w:rPr>
+          <w:rFonts w:ascii="Montserrat" w:hAnsi="Montserrat" w:cs="Poppins"/>
+          <w:szCs w:val="36"/>
+        </w:rPr>
+        <w:t>Node.js provides a JavaScript Environment which allows the user to run their code on the server (outside the browser).</w:t>
+      </w:r>
+    </w:p>
+    <w:p>
+      <w:pPr>
+        <w:rPr>
+          <w:rFonts w:ascii="Montserrat" w:hAnsi="Montserrat" w:cs="Poppins"/>
+          <w:b/>
+          <w:i/>
+          <w:szCs w:val="36"/>
+        </w:rPr>
+      </w:pPr>
+      <w:r>
+        <w:rPr>
+          <w:rFonts w:ascii="Montserrat" w:hAnsi="Montserrat" w:cs="Poppins"/>
+          <w:b/>
+          <w:i/>
+          <w:szCs w:val="36"/>
+        </w:rPr>
+        <w:t>React.js</w:t>
+      </w:r>
+    </w:p>
+    <w:p>
+      <w:pPr>
+        <w:rPr>
+          <w:rFonts w:ascii="Montserrat" w:hAnsi="Montserrat" w:cs="Poppins"/>
+          <w:szCs w:val="36"/>
+        </w:rPr>
+      </w:pPr>
+      <w:r>
+        <w:rPr>
+          <w:rFonts w:ascii="Montserrat" w:hAnsi="Montserrat" w:cs="Poppins"/>
+          <w:szCs w:val="36"/>
+        </w:rPr>
+        <w:t>React is a JavaScript library that is used for building user interfaces. React is used for the development of single-page applications and mobile applications because of its ability to handle rapidly changing data.</w:t>
+      </w:r>
     </w:p>
     <w:p>
       <w:pPr>
@@ -683,7 +754,6 @@
           <w:ilvl w:val="0"/>
           <w:numId w:val="1"/>
         </w:numPr>
-        <w:jc w:val="both"/>
         <w:rPr>
           <w:rFonts w:ascii="Montserrat" w:hAnsi="Montserrat" w:cs="Poppins"/>
           <w:b/>
@@ -699,6 +769,24 @@
           <w:szCs w:val="36"/>
         </w:rPr>
         <w:t>UI samples</w:t>
+      </w:r>
+    </w:p>
+    <w:p>
+      <w:pPr>
+        <w:jc w:val="both"/>
+        <w:rPr>
+          <w:rFonts w:ascii="Montserrat" w:hAnsi="Montserrat" w:cs="Poppins"/>
+          <w:i/>
+          <w:szCs w:val="36"/>
+        </w:rPr>
+      </w:pPr>
+      <w:r>
+        <w:rPr>
+          <w:rFonts w:ascii="Montserrat" w:hAnsi="Montserrat" w:cs="Poppins"/>
+          <w:i/>
+          <w:szCs w:val="36"/>
+        </w:rPr>
+        <w:t>Images to be attached</w:t>
       </w:r>
     </w:p>
     <w:p>
@@ -913,19 +1001,7 @@
         <w:rPr>
           <w:rFonts w:ascii="Montserrat" w:hAnsi="Montserrat" w:cs="Poppins"/>
         </w:rPr>
-        <w:t xml:space="preserve">Customer </w:t>
-      </w:r>
-      <w:r>
-        <w:rPr>
-          <w:rFonts w:ascii="Montserrat" w:hAnsi="Montserrat" w:cs="Poppins"/>
-        </w:rPr>
-        <w:t xml:space="preserve">after successful authentication </w:t>
-      </w:r>
-      <w:r>
-        <w:rPr>
-          <w:rFonts w:ascii="Montserrat" w:hAnsi="Montserrat" w:cs="Poppins"/>
-        </w:rPr>
-        <w:t>can add items to cart and buy products, leave reviews, ask queries. Customers don’t need any approval.</w:t>
+        <w:t>Customer after successful authentication can add items to cart and buy products, leave reviews, ask queries. Customers don’t need any approval.</w:t>
       </w:r>
     </w:p>
     <w:p>
@@ -960,19 +1036,7 @@
         <w:rPr>
           <w:rFonts w:ascii="Montserrat" w:hAnsi="Montserrat" w:cs="Poppins"/>
         </w:rPr>
-        <w:t xml:space="preserve">Checkout Admin </w:t>
-      </w:r>
-      <w:r>
-        <w:rPr>
-          <w:rFonts w:ascii="Montserrat" w:hAnsi="Montserrat" w:cs="Poppins"/>
-        </w:rPr>
-        <w:t>after successful authentication</w:t>
-      </w:r>
-      <w:r>
-        <w:rPr>
-          <w:rFonts w:ascii="Montserrat" w:hAnsi="Montserrat" w:cs="Poppins"/>
-        </w:rPr>
-        <w:t xml:space="preserve"> can remove products, ban sellers, approve sellers, remove queries and ban customers.</w:t>
+        <w:t>Checkout Admin after successful authentication can remove products, ban sellers, approve sellers, remove queries and ban customers.</w:t>
       </w:r>
     </w:p>
     <w:p>
@@ -1707,6 +1771,36 @@
       <w:contextualSpacing/>
     </w:pPr>
   </w:style>
+  <w:style w:type="paragraph" w:styleId="BalloonText">
+    <w:name w:val="Balloon Text"/>
+    <w:basedOn w:val="Normal"/>
+    <w:link w:val="BalloonTextChar"/>
+    <w:uiPriority w:val="99"/>
+    <w:semiHidden/>
+    <w:unhideWhenUsed/>
+    <w:rsid w:val="002A2E00"/>
+    <w:pPr>
+      <w:spacing w:after="0" w:line="240" w:lineRule="auto"/>
+    </w:pPr>
+    <w:rPr>
+      <w:rFonts w:ascii="Segoe UI" w:hAnsi="Segoe UI" w:cs="Segoe UI"/>
+      <w:sz w:val="18"/>
+      <w:szCs w:val="18"/>
+    </w:rPr>
+  </w:style>
+  <w:style w:type="character" w:customStyle="1" w:styleId="BalloonTextChar">
+    <w:name w:val="Balloon Text Char"/>
+    <w:basedOn w:val="DefaultParagraphFont"/>
+    <w:link w:val="BalloonText"/>
+    <w:uiPriority w:val="99"/>
+    <w:semiHidden/>
+    <w:rsid w:val="002A2E00"/>
+    <w:rPr>
+      <w:rFonts w:ascii="Segoe UI" w:hAnsi="Segoe UI" w:cs="Segoe UI"/>
+      <w:sz w:val="18"/>
+      <w:szCs w:val="18"/>
+    </w:rPr>
+  </w:style>
 </w:styles>
 </file>
 

</xml_diff>